<commit_message>
Documented minutes from 15/03/2017 meeting.
</commit_message>
<xml_diff>
--- a/Minutes/Minutes - 13th Mar 2017.docx
+++ b/Minutes/Minutes - 13th Mar 2017.docx
@@ -491,14 +491,7 @@
           <w:b/>
           <w:sz w:val="24"/>
         </w:rPr>
-        <w:t xml:space="preserve">Highlighted </w:t>
-      </w:r>
-      <w:r>
-        <w:rPr>
-          <w:b/>
-          <w:sz w:val="24"/>
-        </w:rPr>
-        <w:t>“Player one draw bug”.</w:t>
+        <w:t>Highlighted “Player one draw bug”.</w:t>
       </w:r>
     </w:p>
     <w:p>
@@ -525,14 +518,7 @@
           <w:b/>
           <w:sz w:val="24"/>
         </w:rPr>
-        <w:t>Highlighted</w:t>
-      </w:r>
-      <w:r>
-        <w:rPr>
-          <w:b/>
-          <w:sz w:val="24"/>
-        </w:rPr>
-        <w:t xml:space="preserve"> issue with “disable button” functionality.</w:t>
+        <w:t>Highlighted issue with “disable button” functionality.</w:t>
       </w:r>
     </w:p>
     <w:p>
@@ -727,7 +713,18 @@
           <w:sz w:val="24"/>
           <w:u w:val="single"/>
         </w:rPr>
-        <w:t xml:space="preserve">ption on what was discussed:   </w:t>
+        <w:t>ption on what was discus</w:t>
+      </w:r>
+      <w:bookmarkStart w:id="0" w:name="_GoBack"/>
+      <w:bookmarkEnd w:id="0"/>
+      <w:r>
+        <w:rPr>
+          <w:b/>
+          <w:i/>
+          <w:sz w:val="24"/>
+          <w:u w:val="single"/>
+        </w:rPr>
+        <w:t xml:space="preserve">sed:   </w:t>
       </w:r>
     </w:p>
     <w:p>
@@ -1043,8 +1040,6 @@
         <w:lastRenderedPageBreak/>
         <w:t xml:space="preserve">At 10:25am the meeting was called to an end. </w:t>
       </w:r>
-      <w:bookmarkStart w:id="0" w:name="_GoBack"/>
-      <w:bookmarkEnd w:id="0"/>
     </w:p>
     <w:sectPr>
       <w:headerReference w:type="default" r:id="rId10"/>
@@ -1372,7 +1367,7 @@
       </mc:AlternateContent>
     </w:r>
     <w:r>
-      <w:t>Next meeting: 13</w:t>
+      <w:t>Next meeting: 15</w:t>
     </w:r>
     <w:r>
       <w:t>/03/2017 at Games Labs</w:t>
@@ -1535,7 +1530,7 @@
                                   <w:rPr>
                                     <w:noProof/>
                                   </w:rPr>
-                                  <w:t>3</w:t>
+                                  <w:t>2</w:t>
                                 </w:r>
                                 <w:r>
                                   <w:rPr>
@@ -1673,7 +1668,7 @@
                             <w:rPr>
                               <w:noProof/>
                             </w:rPr>
-                            <w:t>3</w:t>
+                            <w:t>2</w:t>
                           </w:r>
                           <w:r>
                             <w:rPr>
@@ -1751,7 +1746,13 @@
       <w:rPr>
         <w:lang w:val="en-GB"/>
       </w:rPr>
-      <w:t>22/02/2017</w:t>
+      <w:t>13/03</w:t>
+    </w:r>
+    <w:r>
+      <w:rPr>
+        <w:lang w:val="en-GB"/>
+      </w:rPr>
+      <w:t>/2017</w:t>
     </w:r>
   </w:p>
 </w:hdr>
@@ -2509,6 +2510,7 @@
   <w:style w:type="character" w:default="1" w:styleId="DefaultParagraphFont">
     <w:name w:val="Default Paragraph Font"/>
     <w:uiPriority w:val="1"/>
+    <w:semiHidden/>
     <w:unhideWhenUsed/>
   </w:style>
   <w:style w:type="table" w:default="1" w:styleId="TableNormal">
@@ -2927,6 +2929,7 @@
     <w:rsid w:val="00E914C9"/>
     <w:rsid w:val="00F2508A"/>
     <w:rsid w:val="00F85AAA"/>
+    <w:rsid w:val="00F9376B"/>
   </w:rsids>
   <m:mathPr>
     <m:mathFont m:val="Cambria Math"/>
@@ -3662,6 +3665,15 @@
 </file>
 
 <file path=customXml/item1.xml><?xml version="1.0" encoding="utf-8"?>
+<?mso-contentType ?>
+<FormTemplates xmlns="http://schemas.microsoft.com/sharepoint/v3/contenttype/forms">
+  <Display>DocumentLibraryForm</Display>
+  <Edit>DocumentLibraryForm</Edit>
+  <New>DocumentLibraryForm</New>
+</FormTemplates>
+</file>
+
+<file path=customXml/item2.xml><?xml version="1.0" encoding="utf-8"?>
 <ct:contentTypeSchema xmlns:ct="http://schemas.microsoft.com/office/2006/metadata/contentType" xmlns:ma="http://schemas.microsoft.com/office/2006/metadata/properties/metaAttributes" ct:_="" ma:_="" ma:contentTypeName="Document" ma:contentTypeID="0x0101001B28B7EE6F861845B848D5822F8BC5D9" ma:contentTypeVersion="0" ma:contentTypeDescription="Create a new document." ma:contentTypeScope="" ma:versionID="096bf3a698d960f1f1d53f757300a159">
   <xsd:schema xmlns:xsd="http://www.w3.org/2001/XMLSchema" xmlns:xs="http://www.w3.org/2001/XMLSchema" xmlns:p="http://schemas.microsoft.com/office/2006/metadata/properties" targetNamespace="http://schemas.microsoft.com/office/2006/metadata/properties" ma:root="true" ma:fieldsID="abc59ee2edf01cfb808cadb27e045d28">
     <xsd:element name="properties">
@@ -3775,15 +3787,6 @@
 </ct:contentTypeSchema>
 </file>
 
-<file path=customXml/item2.xml><?xml version="1.0" encoding="utf-8"?>
-<?mso-contentType ?>
-<FormTemplates xmlns="http://schemas.microsoft.com/sharepoint/v3/contenttype/forms">
-  <Display>DocumentLibraryForm</Display>
-  <Edit>DocumentLibraryForm</Edit>
-  <New>DocumentLibraryForm</New>
-</FormTemplates>
-</file>
-
 <file path=customXml/item3.xml><?xml version="1.0" encoding="utf-8"?>
 <p:properties xmlns:p="http://schemas.microsoft.com/office/2006/metadata/properties" xmlns:xsi="http://www.w3.org/2001/XMLSchema-instance" xmlns:pc="http://schemas.microsoft.com/office/infopath/2007/PartnerControls">
   <documentManagement/>
@@ -3791,6 +3794,14 @@
 </file>
 
 <file path=customXml/itemProps1.xml><?xml version="1.0" encoding="utf-8"?>
+<ds:datastoreItem xmlns:ds="http://schemas.openxmlformats.org/officeDocument/2006/customXml" ds:itemID="{E4E71D74-CCBD-4CC4-95CD-8A7B3AEA9789}">
+  <ds:schemaRefs>
+    <ds:schemaRef ds:uri="http://schemas.microsoft.com/sharepoint/v3/contenttype/forms"/>
+  </ds:schemaRefs>
+</ds:datastoreItem>
+</file>
+
+<file path=customXml/itemProps2.xml><?xml version="1.0" encoding="utf-8"?>
 <ds:datastoreItem xmlns:ds="http://schemas.openxmlformats.org/officeDocument/2006/customXml" ds:itemID="{A6756F5E-0B78-4969-BDA3-AE110D7FA393}">
   <ds:schemaRefs>
     <ds:schemaRef ds:uri="http://schemas.microsoft.com/office/2006/metadata/contentType"/>
@@ -3806,14 +3817,6 @@
 </ds:datastoreItem>
 </file>
 
-<file path=customXml/itemProps2.xml><?xml version="1.0" encoding="utf-8"?>
-<ds:datastoreItem xmlns:ds="http://schemas.openxmlformats.org/officeDocument/2006/customXml" ds:itemID="{E4E71D74-CCBD-4CC4-95CD-8A7B3AEA9789}">
-  <ds:schemaRefs>
-    <ds:schemaRef ds:uri="http://schemas.microsoft.com/sharepoint/v3/contenttype/forms"/>
-  </ds:schemaRefs>
-</ds:datastoreItem>
-</file>
-
 <file path=customXml/itemProps3.xml><?xml version="1.0" encoding="utf-8"?>
 <ds:datastoreItem xmlns:ds="http://schemas.openxmlformats.org/officeDocument/2006/customXml" ds:itemID="{10D6A196-A200-450C-BCD6-9A3392E2914A}">
   <ds:schemaRefs>

</xml_diff>